<commit_message>
Update Manuals and Release Notes for 2.12.2
</commit_message>
<xml_diff>
--- a/Manuals/2.12.2/BEXIS2122_DataDissemination_UserGuide.docx
+++ b/Manuals/2.12.2/BEXIS2122_DataDissemination_UserGuide.docx
@@ -399,6 +399,7 @@
         <w:rPr>
           <w:rStyle w:val="SubtleEmphasis"/>
           <w:i w:val="0"/>
+          <w:lang w:val="en-US"/>
         </w:rPr>
       </w:pPr>
       <w:r>
@@ -407,20 +408,70 @@
         </w:rPr>
         <w:tab/>
       </w:r>
+      <w:proofErr w:type="spellStart"/>
       <w:r>
         <w:rPr>
           <w:rStyle w:val="SubtleEmphasis"/>
           <w:i w:val="0"/>
-        </w:rPr>
-        <w:t xml:space="preserve">Nafiseh Navabpour, Roman Gerlach, David </w:t>
-      </w:r>
+          <w:lang w:val="en-US"/>
+        </w:rPr>
+        <w:t>Nafiseh</w:t>
+      </w:r>
+      <w:proofErr w:type="spellEnd"/>
       <w:r>
         <w:rPr>
           <w:rStyle w:val="SubtleEmphasis"/>
           <w:i w:val="0"/>
+          <w:lang w:val="en-US"/>
+        </w:rPr>
+        <w:t xml:space="preserve"> </w:t>
+      </w:r>
+      <w:proofErr w:type="spellStart"/>
+      <w:r>
+        <w:rPr>
+          <w:rStyle w:val="SubtleEmphasis"/>
+          <w:i w:val="0"/>
+          <w:lang w:val="en-US"/>
+        </w:rPr>
+        <w:t>Navabpour</w:t>
+      </w:r>
+      <w:proofErr w:type="spellEnd"/>
+      <w:r>
+        <w:rPr>
+          <w:rStyle w:val="SubtleEmphasis"/>
+          <w:i w:val="0"/>
+          <w:lang w:val="en-US"/>
+        </w:rPr>
+        <w:t xml:space="preserve">, Roman </w:t>
+      </w:r>
+      <w:proofErr w:type="spellStart"/>
+      <w:r>
+        <w:rPr>
+          <w:rStyle w:val="SubtleEmphasis"/>
+          <w:i w:val="0"/>
+          <w:lang w:val="en-US"/>
+        </w:rPr>
+        <w:t>Gerlach</w:t>
+      </w:r>
+      <w:proofErr w:type="spellEnd"/>
+      <w:r>
+        <w:rPr>
+          <w:rStyle w:val="SubtleEmphasis"/>
+          <w:i w:val="0"/>
+          <w:lang w:val="en-US"/>
+        </w:rPr>
+        <w:t xml:space="preserve">, David </w:t>
+      </w:r>
+      <w:proofErr w:type="spellStart"/>
+      <w:r>
+        <w:rPr>
+          <w:rStyle w:val="SubtleEmphasis"/>
+          <w:i w:val="0"/>
+          <w:lang w:val="en-US"/>
         </w:rPr>
         <w:t>Schöne</w:t>
       </w:r>
+      <w:proofErr w:type="spellEnd"/>
     </w:p>
     <w:p>
       <w:pPr>
@@ -429,6 +480,7 @@
         <w:rPr>
           <w:rStyle w:val="IntenseEmphasis"/>
           <w:i w:val="0"/>
+          <w:lang w:val="en-US"/>
         </w:rPr>
       </w:pPr>
     </w:p>
@@ -439,17 +491,17 @@
         <w:rPr>
           <w:rStyle w:val="IntenseEmphasis"/>
           <w:i w:val="0"/>
-        </w:rPr>
-      </w:pPr>
-      <w:proofErr w:type="spellStart"/>
+          <w:lang w:val="en-US"/>
+        </w:rPr>
+      </w:pPr>
       <w:r>
         <w:rPr>
           <w:rStyle w:val="IntenseEmphasis"/>
           <w:i w:val="0"/>
+          <w:lang w:val="en-US"/>
         </w:rPr>
         <w:t>Contact</w:t>
       </w:r>
-      <w:proofErr w:type="spellEnd"/>
     </w:p>
     <w:p>
       <w:pPr>
@@ -459,12 +511,14 @@
         <w:rPr>
           <w:rStyle w:val="SubtleEmphasis"/>
           <w:i w:val="0"/>
+          <w:lang w:val="en-US"/>
         </w:rPr>
       </w:pPr>
       <w:r>
         <w:rPr>
           <w:rStyle w:val="SubtleEmphasis"/>
           <w:i w:val="0"/>
+          <w:lang w:val="en-US"/>
         </w:rPr>
         <w:t>Website:</w:t>
       </w:r>
@@ -472,6 +526,7 @@
         <w:rPr>
           <w:rStyle w:val="SubtleEmphasis"/>
           <w:i w:val="0"/>
+          <w:lang w:val="en-US"/>
         </w:rPr>
         <w:tab/>
       </w:r>
@@ -479,6 +534,7 @@
         <w:r>
           <w:rPr>
             <w:rStyle w:val="Hyperlink"/>
+            <w:lang w:val="en-US"/>
           </w:rPr>
           <w:t>http://bexis2.uni-jena.de</w:t>
         </w:r>
@@ -983,7 +1039,7 @@
             </w:rPr>
             <w:fldChar w:fldCharType="separate"/>
           </w:r>
-          <w:hyperlink w:anchor="_Toc526774092" w:history="1">
+          <w:hyperlink w:anchor="_Toc4675156" w:history="1">
             <w:r>
               <w:rPr>
                 <w:rStyle w:val="Hyperlink"/>
@@ -1026,7 +1082,7 @@
                 <w:noProof/>
                 <w:webHidden/>
               </w:rPr>
-              <w:instrText xml:space="preserve"> PAGEREF _Toc526774092 \h </w:instrText>
+              <w:instrText xml:space="preserve"> PAGEREF _Toc4675156 \h </w:instrText>
             </w:r>
             <w:r>
               <w:rPr>
@@ -1069,7 +1125,7 @@
               <w:lang w:val="en-US" w:eastAsia="en-US"/>
             </w:rPr>
           </w:pPr>
-          <w:hyperlink w:anchor="_Toc526774093" w:history="1">
+          <w:hyperlink w:anchor="_Toc4675157" w:history="1">
             <w:r>
               <w:rPr>
                 <w:rStyle w:val="Hyperlink"/>
@@ -1111,7 +1167,7 @@
                 <w:noProof/>
                 <w:webHidden/>
               </w:rPr>
-              <w:instrText xml:space="preserve"> PAGEREF _Toc526774093 \h </w:instrText>
+              <w:instrText xml:space="preserve"> PAGEREF _Toc4675157 \h </w:instrText>
             </w:r>
             <w:r>
               <w:rPr>
@@ -1154,7 +1210,7 @@
               <w:lang w:val="en-US" w:eastAsia="en-US"/>
             </w:rPr>
           </w:pPr>
-          <w:hyperlink w:anchor="_Toc526774094" w:history="1">
+          <w:hyperlink w:anchor="_Toc4675158" w:history="1">
             <w:r>
               <w:rPr>
                 <w:rStyle w:val="Hyperlink"/>
@@ -1197,7 +1253,7 @@
                 <w:noProof/>
                 <w:webHidden/>
               </w:rPr>
-              <w:instrText xml:space="preserve"> PAGEREF _Toc526774094 \h </w:instrText>
+              <w:instrText xml:space="preserve"> PAGEREF _Toc4675158 \h </w:instrText>
             </w:r>
             <w:r>
               <w:rPr>
@@ -1239,7 +1295,7 @@
               <w:lang w:val="en-US" w:eastAsia="en-US"/>
             </w:rPr>
           </w:pPr>
-          <w:hyperlink w:anchor="_Toc526774095" w:history="1">
+          <w:hyperlink w:anchor="_Toc4675159" w:history="1">
             <w:r>
               <w:rPr>
                 <w:rStyle w:val="Hyperlink"/>
@@ -1282,7 +1338,7 @@
                 <w:noProof/>
                 <w:webHidden/>
               </w:rPr>
-              <w:instrText xml:space="preserve"> PAGEREF _Toc526774095 \h </w:instrText>
+              <w:instrText xml:space="preserve"> PAGEREF _Toc4675159 \h </w:instrText>
             </w:r>
             <w:r>
               <w:rPr>
@@ -1325,7 +1381,7 @@
               <w:lang w:val="en-US" w:eastAsia="en-US"/>
             </w:rPr>
           </w:pPr>
-          <w:hyperlink w:anchor="_Toc526774096" w:history="1">
+          <w:hyperlink w:anchor="_Toc4675160" w:history="1">
             <w:r>
               <w:rPr>
                 <w:rStyle w:val="Hyperlink"/>
@@ -1366,7 +1422,7 @@
                 <w:noProof/>
                 <w:webHidden/>
               </w:rPr>
-              <w:instrText xml:space="preserve"> PAGEREF _Toc526774096 \h </w:instrText>
+              <w:instrText xml:space="preserve"> PAGEREF _Toc4675160 \h </w:instrText>
             </w:r>
             <w:r>
               <w:rPr>
@@ -1409,7 +1465,7 @@
               <w:lang w:val="en-US" w:eastAsia="en-US"/>
             </w:rPr>
           </w:pPr>
-          <w:hyperlink w:anchor="_Toc526774097" w:history="1">
+          <w:hyperlink w:anchor="_Toc4675161" w:history="1">
             <w:r>
               <w:rPr>
                 <w:rStyle w:val="Hyperlink"/>
@@ -1450,7 +1506,7 @@
                 <w:noProof/>
                 <w:webHidden/>
               </w:rPr>
-              <w:instrText xml:space="preserve"> PAGEREF _Toc526774097 \h </w:instrText>
+              <w:instrText xml:space="preserve"> PAGEREF _Toc4675161 \h </w:instrText>
             </w:r>
             <w:r>
               <w:rPr>
@@ -1492,7 +1548,7 @@
               <w:lang w:val="en-US" w:eastAsia="en-US"/>
             </w:rPr>
           </w:pPr>
-          <w:hyperlink w:anchor="_Toc526774098" w:history="1">
+          <w:hyperlink w:anchor="_Toc4675162" w:history="1">
             <w:r>
               <w:rPr>
                 <w:rStyle w:val="Hyperlink"/>
@@ -1533,7 +1589,7 @@
                 <w:noProof/>
                 <w:webHidden/>
               </w:rPr>
-              <w:instrText xml:space="preserve"> PAGEREF _Toc526774098 \h </w:instrText>
+              <w:instrText xml:space="preserve"> PAGEREF _Toc4675162 \h </w:instrText>
             </w:r>
             <w:r>
               <w:rPr>
@@ -1576,7 +1632,7 @@
               <w:lang w:val="en-US" w:eastAsia="en-US"/>
             </w:rPr>
           </w:pPr>
-          <w:hyperlink w:anchor="_Toc526774099" w:history="1">
+          <w:hyperlink w:anchor="_Toc4675163" w:history="1">
             <w:r>
               <w:rPr>
                 <w:rStyle w:val="Hyperlink"/>
@@ -1617,7 +1673,7 @@
                 <w:noProof/>
                 <w:webHidden/>
               </w:rPr>
-              <w:instrText xml:space="preserve"> PAGEREF _Toc526774099 \h </w:instrText>
+              <w:instrText xml:space="preserve"> PAGEREF _Toc4675163 \h </w:instrText>
             </w:r>
             <w:r>
               <w:rPr>
@@ -1660,7 +1716,7 @@
               <w:lang w:val="en-US" w:eastAsia="en-US"/>
             </w:rPr>
           </w:pPr>
-          <w:hyperlink w:anchor="_Toc526774100" w:history="1">
+          <w:hyperlink w:anchor="_Toc4675164" w:history="1">
             <w:r>
               <w:rPr>
                 <w:rStyle w:val="Hyperlink"/>
@@ -1701,7 +1757,7 @@
                 <w:noProof/>
                 <w:webHidden/>
               </w:rPr>
-              <w:instrText xml:space="preserve"> PAGEREF _Toc526774100 \h </w:instrText>
+              <w:instrText xml:space="preserve"> PAGEREF _Toc4675164 \h </w:instrText>
             </w:r>
             <w:r>
               <w:rPr>
@@ -1744,7 +1800,7 @@
               <w:lang w:val="en-US" w:eastAsia="en-US"/>
             </w:rPr>
           </w:pPr>
-          <w:hyperlink w:anchor="_Toc526774101" w:history="1">
+          <w:hyperlink w:anchor="_Toc4675165" w:history="1">
             <w:r>
               <w:rPr>
                 <w:rStyle w:val="Hyperlink"/>
@@ -1785,7 +1841,7 @@
                 <w:noProof/>
                 <w:webHidden/>
               </w:rPr>
-              <w:instrText xml:space="preserve"> PAGEREF _Toc526774101 \h </w:instrText>
+              <w:instrText xml:space="preserve"> PAGEREF _Toc4675165 \h </w:instrText>
             </w:r>
             <w:r>
               <w:rPr>
@@ -1827,7 +1883,7 @@
               <w:lang w:val="en-US" w:eastAsia="en-US"/>
             </w:rPr>
           </w:pPr>
-          <w:hyperlink w:anchor="_Toc526774102" w:history="1">
+          <w:hyperlink w:anchor="_Toc4675166" w:history="1">
             <w:r>
               <w:rPr>
                 <w:rStyle w:val="Hyperlink"/>
@@ -1868,7 +1924,7 @@
                 <w:noProof/>
                 <w:webHidden/>
               </w:rPr>
-              <w:instrText xml:space="preserve"> PAGEREF _Toc526774102 \h </w:instrText>
+              <w:instrText xml:space="preserve"> PAGEREF _Toc4675166 \h </w:instrText>
             </w:r>
             <w:r>
               <w:rPr>
@@ -1889,6 +1945,89 @@
                 <w:webHidden/>
               </w:rPr>
               <w:t>8</w:t>
+            </w:r>
+            <w:r>
+              <w:rPr>
+                <w:noProof/>
+                <w:webHidden/>
+              </w:rPr>
+              <w:fldChar w:fldCharType="end"/>
+            </w:r>
+          </w:hyperlink>
+        </w:p>
+        <w:p>
+          <w:pPr>
+            <w:pStyle w:val="TOC2"/>
+            <w:tabs>
+              <w:tab w:val="left" w:pos="1320"/>
+            </w:tabs>
+            <w:rPr>
+              <w:noProof/>
+              <w:lang w:val="en-US" w:eastAsia="en-US"/>
+            </w:rPr>
+          </w:pPr>
+          <w:hyperlink w:anchor="_Toc4675167" w:history="1">
+            <w:r>
+              <w:rPr>
+                <w:rStyle w:val="Hyperlink"/>
+                <w:noProof/>
+              </w:rPr>
+              <w:t>3.4</w:t>
+            </w:r>
+            <w:r>
+              <w:rPr>
+                <w:noProof/>
+                <w:lang w:val="en-US" w:eastAsia="en-US"/>
+              </w:rPr>
+              <w:tab/>
+            </w:r>
+            <w:r>
+              <w:rPr>
+                <w:rStyle w:val="Hyperlink"/>
+                <w:noProof/>
+              </w:rPr>
+              <w:t>Key overview</w:t>
+            </w:r>
+            <w:r>
+              <w:rPr>
+                <w:noProof/>
+                <w:webHidden/>
+              </w:rPr>
+              <w:tab/>
+            </w:r>
+            <w:r>
+              <w:rPr>
+                <w:noProof/>
+                <w:webHidden/>
+              </w:rPr>
+              <w:fldChar w:fldCharType="begin"/>
+            </w:r>
+            <w:r>
+              <w:rPr>
+                <w:noProof/>
+                <w:webHidden/>
+              </w:rPr>
+              <w:instrText xml:space="preserve"> PAGEREF _Toc4675167 \h </w:instrText>
+            </w:r>
+            <w:r>
+              <w:rPr>
+                <w:noProof/>
+                <w:webHidden/>
+              </w:rPr>
+            </w:r>
+            <w:r>
+              <w:rPr>
+                <w:noProof/>
+                <w:webHidden/>
+              </w:rPr>
+              <w:fldChar w:fldCharType="separate"/>
+            </w:r>
+            <w:r>
+              <w:rPr>
+                <w:noProof/>
+                <w:webHidden/>
+              </w:rPr>
+              <w:t>9</w:t>
             </w:r>
             <w:r>
               <w:rPr>
@@ -1911,7 +2050,7 @@
               <w:lang w:val="en-US" w:eastAsia="en-US"/>
             </w:rPr>
           </w:pPr>
-          <w:hyperlink w:anchor="_Toc526774103" w:history="1">
+          <w:hyperlink w:anchor="_Toc4675168" w:history="1">
             <w:r>
               <w:rPr>
                 <w:rStyle w:val="Hyperlink"/>
@@ -1930,8 +2069,16 @@
               <w:rPr>
                 <w:rStyle w:val="Hyperlink"/>
                 <w:noProof/>
-              </w:rPr>
-              <w:t>Publishing a Dataset Version</w:t>
+                <w:lang w:val="en-US"/>
+              </w:rPr>
+              <w:t>Publishing a Datas</w:t>
+            </w:r>
+            <w:r>
+              <w:rPr>
+                <w:rStyle w:val="Hyperlink"/>
+                <w:noProof/>
+              </w:rPr>
+              <w:t>et Version</w:t>
             </w:r>
             <w:r>
               <w:rPr>
@@ -1952,7 +2099,7 @@
                 <w:noProof/>
                 <w:webHidden/>
               </w:rPr>
-              <w:instrText xml:space="preserve"> PAGEREF _Toc526774103 \h </w:instrText>
+              <w:instrText xml:space="preserve"> PAGEREF _Toc4675168 \h </w:instrText>
             </w:r>
             <w:r>
               <w:rPr>
@@ -1972,7 +2119,7 @@
                 <w:noProof/>
                 <w:webHidden/>
               </w:rPr>
-              <w:t>9</w:t>
+              <w:t>11</w:t>
             </w:r>
             <w:r>
               <w:rPr>
@@ -1994,7 +2141,7 @@
               <w:lang w:val="en-US" w:eastAsia="en-US"/>
             </w:rPr>
           </w:pPr>
-          <w:hyperlink w:anchor="_Toc526774104" w:history="1">
+          <w:hyperlink w:anchor="_Toc4675169" w:history="1">
             <w:r>
               <w:rPr>
                 <w:rStyle w:val="Hyperlink"/>
@@ -2035,7 +2182,7 @@
                 <w:noProof/>
                 <w:webHidden/>
               </w:rPr>
-              <w:instrText xml:space="preserve"> PAGEREF _Toc526774104 \h </w:instrText>
+              <w:instrText xml:space="preserve"> PAGEREF _Toc4675169 \h </w:instrText>
             </w:r>
             <w:r>
               <w:rPr>
@@ -2055,7 +2202,7 @@
                 <w:noProof/>
                 <w:webHidden/>
               </w:rPr>
-              <w:t>9</w:t>
+              <w:t>11</w:t>
             </w:r>
             <w:r>
               <w:rPr>
@@ -2077,7 +2224,7 @@
               <w:lang w:val="en-US" w:eastAsia="en-US"/>
             </w:rPr>
           </w:pPr>
-          <w:hyperlink w:anchor="_Toc526774105" w:history="1">
+          <w:hyperlink w:anchor="_Toc4675170" w:history="1">
             <w:r>
               <w:rPr>
                 <w:rStyle w:val="Hyperlink"/>
@@ -2118,7 +2265,7 @@
                 <w:noProof/>
                 <w:webHidden/>
               </w:rPr>
-              <w:instrText xml:space="preserve"> PAGEREF _Toc526774105 \h </w:instrText>
+              <w:instrText xml:space="preserve"> PAGEREF _Toc4675170 \h </w:instrText>
             </w:r>
             <w:r>
               <w:rPr>
@@ -2138,7 +2285,7 @@
                 <w:noProof/>
                 <w:webHidden/>
               </w:rPr>
-              <w:t>9</w:t>
+              <w:t>11</w:t>
             </w:r>
             <w:r>
               <w:rPr>
@@ -2161,7 +2308,7 @@
               <w:lang w:val="en-US" w:eastAsia="en-US"/>
             </w:rPr>
           </w:pPr>
-          <w:hyperlink w:anchor="_Toc526774106" w:history="1">
+          <w:hyperlink w:anchor="_Toc4675171" w:history="1">
             <w:r>
               <w:rPr>
                 <w:rStyle w:val="Hyperlink"/>
@@ -2202,7 +2349,7 @@
                 <w:noProof/>
                 <w:webHidden/>
               </w:rPr>
-              <w:instrText xml:space="preserve"> PAGEREF _Toc526774106 \h </w:instrText>
+              <w:instrText xml:space="preserve"> PAGEREF _Toc4675171 \h </w:instrText>
             </w:r>
             <w:r>
               <w:rPr>
@@ -2222,7 +2369,7 @@
                 <w:noProof/>
                 <w:webHidden/>
               </w:rPr>
-              <w:t>10</w:t>
+              <w:t>12</w:t>
             </w:r>
             <w:r>
               <w:rPr>
@@ -2245,7 +2392,7 @@
               <w:lang w:val="en-US" w:eastAsia="en-US"/>
             </w:rPr>
           </w:pPr>
-          <w:hyperlink w:anchor="_Toc526774107" w:history="1">
+          <w:hyperlink w:anchor="_Toc4675172" w:history="1">
             <w:r>
               <w:rPr>
                 <w:rStyle w:val="Hyperlink"/>
@@ -2286,7 +2433,7 @@
                 <w:noProof/>
                 <w:webHidden/>
               </w:rPr>
-              <w:instrText xml:space="preserve"> PAGEREF _Toc526774107 \h </w:instrText>
+              <w:instrText xml:space="preserve"> PAGEREF _Toc4675172 \h </w:instrText>
             </w:r>
             <w:r>
               <w:rPr>
@@ -2306,7 +2453,7 @@
                 <w:noProof/>
                 <w:webHidden/>
               </w:rPr>
-              <w:t>11</w:t>
+              <w:t>13</w:t>
             </w:r>
             <w:r>
               <w:rPr>
@@ -2341,6 +2488,8 @@
           <w:lang w:val="en-GB"/>
         </w:rPr>
       </w:pPr>
+      <w:bookmarkStart w:id="0" w:name="_GoBack"/>
+      <w:bookmarkEnd w:id="0"/>
       <w:r>
         <w:rPr>
           <w:rFonts w:ascii="Tw Cen MT" w:hAnsi="Tw Cen MT"/>
@@ -2356,7 +2505,7 @@
           <w:lang w:val="en-GB"/>
         </w:rPr>
       </w:pPr>
-      <w:bookmarkStart w:id="0" w:name="_Toc526774092"/>
+      <w:bookmarkStart w:id="1" w:name="_Toc4675156"/>
       <w:r>
         <w:rPr>
           <w:lang w:val="en-GB"/>
@@ -2364,7 +2513,7 @@
         <w:lastRenderedPageBreak/>
         <w:t>Overview</w:t>
       </w:r>
-      <w:bookmarkEnd w:id="0"/>
+      <w:bookmarkEnd w:id="1"/>
     </w:p>
     <w:p>
       <w:pPr>
@@ -2515,7 +2664,7 @@
           <w:lang w:val="en-GB"/>
         </w:rPr>
       </w:pPr>
-      <w:bookmarkStart w:id="1" w:name="_Toc526774093"/>
+      <w:bookmarkStart w:id="2" w:name="_Toc4675157"/>
       <w:proofErr w:type="spellStart"/>
       <w:r>
         <w:t>Metadata</w:t>
@@ -2524,7 +2673,7 @@
       <w:r>
         <w:t xml:space="preserve"> Export</w:t>
       </w:r>
-      <w:bookmarkEnd w:id="1"/>
+      <w:bookmarkEnd w:id="2"/>
     </w:p>
     <w:p>
       <w:pPr>
@@ -2696,7 +2845,7 @@
           <w:lang w:val="en-US"/>
         </w:rPr>
       </w:pPr>
-      <w:bookmarkStart w:id="2" w:name="_Toc526774094"/>
+      <w:bookmarkStart w:id="3" w:name="_Toc4675158"/>
       <w:r>
         <w:rPr>
           <w:lang w:val="en-US"/>
@@ -2709,7 +2858,7 @@
         </w:rPr>
         <w:t>tool</w:t>
       </w:r>
-      <w:bookmarkEnd w:id="2"/>
+      <w:bookmarkEnd w:id="3"/>
     </w:p>
     <w:p>
       <w:pPr>
@@ -3234,14 +3383,14 @@
           <w:lang w:val="en-US"/>
         </w:rPr>
       </w:pPr>
-      <w:bookmarkStart w:id="3" w:name="_Toc526774095"/>
+      <w:bookmarkStart w:id="4" w:name="_Toc4675159"/>
       <w:r>
         <w:rPr>
           <w:lang w:val="en-US"/>
         </w:rPr>
         <w:t>Mapping Overview</w:t>
       </w:r>
-      <w:bookmarkEnd w:id="3"/>
+      <w:bookmarkEnd w:id="4"/>
     </w:p>
     <w:p>
       <w:pPr>
@@ -3315,11 +3464,11 @@
       <w:pPr>
         <w:pStyle w:val="Heading3"/>
       </w:pPr>
-      <w:bookmarkStart w:id="4" w:name="_Toc526774096"/>
+      <w:bookmarkStart w:id="5" w:name="_Toc4675160"/>
       <w:r>
         <w:t>Source and Target</w:t>
       </w:r>
-      <w:bookmarkEnd w:id="4"/>
+      <w:bookmarkEnd w:id="5"/>
     </w:p>
     <w:p>
       <w:pPr>
@@ -3499,7 +3648,7 @@
           <w:lang w:eastAsia="de-DE"/>
         </w:rPr>
       </w:pPr>
-      <w:bookmarkStart w:id="5" w:name="_Toc526774097"/>
+      <w:bookmarkStart w:id="6" w:name="_Toc4675161"/>
       <w:r>
         <w:rPr>
           <w:noProof/>
@@ -3508,7 +3657,7 @@
         <w:lastRenderedPageBreak/>
         <w:t>Mapping</w:t>
       </w:r>
-      <w:bookmarkEnd w:id="5"/>
+      <w:bookmarkEnd w:id="6"/>
       <w:r>
         <w:rPr>
           <w:noProof/>
@@ -3627,7 +3776,7 @@
           <w:lang w:eastAsia="de-DE"/>
         </w:rPr>
       </w:pPr>
-      <w:bookmarkStart w:id="6" w:name="_Toc526774098"/>
+      <w:bookmarkStart w:id="7" w:name="_Toc4675162"/>
       <w:r>
         <w:rPr>
           <w:lang w:eastAsia="de-DE"/>
@@ -3641,7 +3790,7 @@
         </w:rPr>
         <w:t>Examples</w:t>
       </w:r>
-      <w:bookmarkEnd w:id="6"/>
+      <w:bookmarkEnd w:id="7"/>
       <w:proofErr w:type="spellEnd"/>
     </w:p>
     <w:p>
@@ -3670,14 +3819,14 @@
           <w:lang w:eastAsia="de-DE"/>
         </w:rPr>
       </w:pPr>
-      <w:bookmarkStart w:id="7" w:name="_Toc526774099"/>
+      <w:bookmarkStart w:id="8" w:name="_Toc4675163"/>
       <w:r>
         <w:rPr>
           <w:lang w:eastAsia="de-DE"/>
         </w:rPr>
         <w:t>EXAMPLE one to one</w:t>
       </w:r>
-      <w:bookmarkEnd w:id="7"/>
+      <w:bookmarkEnd w:id="8"/>
     </w:p>
     <w:p>
       <w:pPr>
@@ -3761,14 +3910,14 @@
           <w:lang w:eastAsia="de-DE"/>
         </w:rPr>
       </w:pPr>
-      <w:bookmarkStart w:id="8" w:name="_Toc526774100"/>
+      <w:bookmarkStart w:id="9" w:name="_Toc4675164"/>
       <w:r>
         <w:rPr>
           <w:lang w:eastAsia="de-DE"/>
         </w:rPr>
         <w:t>EXAMPLE one to many</w:t>
       </w:r>
-      <w:bookmarkEnd w:id="8"/>
+      <w:bookmarkEnd w:id="9"/>
     </w:p>
     <w:p>
       <w:pPr>
@@ -3878,11 +4027,11 @@
       <w:pPr>
         <w:pStyle w:val="Heading3"/>
       </w:pPr>
-      <w:bookmarkStart w:id="9" w:name="_Toc526774101"/>
+      <w:bookmarkStart w:id="10" w:name="_Toc4675165"/>
       <w:r>
         <w:t>EXAMPLE many to one</w:t>
       </w:r>
-      <w:bookmarkEnd w:id="9"/>
+      <w:bookmarkEnd w:id="10"/>
     </w:p>
     <w:p>
       <w:pPr>
@@ -3992,7 +4141,7 @@
       <w:pPr>
         <w:pStyle w:val="Heading2"/>
       </w:pPr>
-      <w:bookmarkStart w:id="10" w:name="_Toc526774102"/>
+      <w:bookmarkStart w:id="11" w:name="_Toc4675166"/>
       <w:r>
         <w:t xml:space="preserve">Create a </w:t>
       </w:r>
@@ -4000,7 +4149,7 @@
       <w:r>
         <w:t>mapping</w:t>
       </w:r>
-      <w:bookmarkEnd w:id="10"/>
+      <w:bookmarkEnd w:id="11"/>
       <w:proofErr w:type="spellEnd"/>
     </w:p>
     <w:p>
@@ -4224,6 +4373,7 @@
       <w:pPr>
         <w:pStyle w:val="Heading2"/>
       </w:pPr>
+      <w:bookmarkStart w:id="12" w:name="_Toc4675167"/>
       <w:r>
         <w:lastRenderedPageBreak/>
         <w:t xml:space="preserve">Key </w:t>
@@ -4232,6 +4382,7 @@
       <w:r>
         <w:t>overview</w:t>
       </w:r>
+      <w:bookmarkEnd w:id="12"/>
       <w:proofErr w:type="spellEnd"/>
     </w:p>
     <w:p/>
@@ -4433,13 +4584,7 @@
               <w:rPr>
                 <w:lang w:val="en-US"/>
               </w:rPr>
-              <w:t xml:space="preserve"> </w:t>
-            </w:r>
-            <w:r>
-              <w:rPr>
-                <w:lang w:val="en-US"/>
-              </w:rPr>
-              <w:t>export</w:t>
+              <w:t xml:space="preserve"> export</w:t>
             </w:r>
           </w:p>
         </w:tc>
@@ -6517,8 +6662,6 @@
           <w:lang w:val="en-US"/>
         </w:rPr>
       </w:pPr>
-      <w:bookmarkStart w:id="11" w:name="_GoBack"/>
-      <w:bookmarkEnd w:id="11"/>
       <w:r>
         <w:rPr>
           <w:lang w:val="en-US"/>
@@ -6530,7 +6673,7 @@
       <w:pPr>
         <w:pStyle w:val="Heading1"/>
       </w:pPr>
-      <w:bookmarkStart w:id="12" w:name="_Toc526774103"/>
+      <w:bookmarkStart w:id="13" w:name="_Toc4675168"/>
       <w:r>
         <w:rPr>
           <w:lang w:val="en-US"/>
@@ -6555,7 +6698,7 @@
       <w:r>
         <w:t>et Version</w:t>
       </w:r>
-      <w:bookmarkEnd w:id="12"/>
+      <w:bookmarkEnd w:id="13"/>
     </w:p>
     <w:p>
       <w:pPr>
@@ -6790,12 +6933,12 @@
       <w:pPr>
         <w:pStyle w:val="Heading2"/>
       </w:pPr>
-      <w:bookmarkStart w:id="13" w:name="_Toc526774104"/>
+      <w:bookmarkStart w:id="14" w:name="_Toc4675169"/>
       <w:proofErr w:type="spellStart"/>
       <w:r>
         <w:t>Publish</w:t>
       </w:r>
-      <w:bookmarkEnd w:id="13"/>
+      <w:bookmarkEnd w:id="14"/>
       <w:proofErr w:type="spellEnd"/>
     </w:p>
     <w:p>
@@ -6972,11 +7115,11 @@
       <w:pPr>
         <w:pStyle w:val="Heading2"/>
       </w:pPr>
-      <w:bookmarkStart w:id="14" w:name="_Toc526774105"/>
+      <w:bookmarkStart w:id="15" w:name="_Toc4675170"/>
       <w:r>
         <w:t>GBFIO</w:t>
       </w:r>
-      <w:bookmarkEnd w:id="14"/>
+      <w:bookmarkEnd w:id="15"/>
     </w:p>
     <w:p>
       <w:pPr>
@@ -7117,11 +7260,11 @@
       <w:pPr>
         <w:pStyle w:val="Heading3"/>
       </w:pPr>
-      <w:bookmarkStart w:id="15" w:name="_Toc526774106"/>
+      <w:bookmarkStart w:id="16" w:name="_Toc4675171"/>
       <w:r>
         <w:t>Collections</w:t>
       </w:r>
-      <w:bookmarkEnd w:id="15"/>
+      <w:bookmarkEnd w:id="16"/>
     </w:p>
     <w:p>
       <w:pPr>
@@ -7398,12 +7541,12 @@
       <w:pPr>
         <w:pStyle w:val="Heading3"/>
       </w:pPr>
-      <w:bookmarkStart w:id="16" w:name="_Toc526774107"/>
+      <w:bookmarkStart w:id="17" w:name="_Toc4675172"/>
       <w:r>
         <w:lastRenderedPageBreak/>
         <w:t>Pangaea</w:t>
       </w:r>
-      <w:bookmarkEnd w:id="16"/>
+      <w:bookmarkEnd w:id="17"/>
     </w:p>
     <w:p>
       <w:pPr>
@@ -7599,6 +7742,7 @@
         <w:docPartUnique/>
       </w:docPartObj>
     </w:sdtPr>
+    <w:sdtEndPr/>
     <w:sdtContent>
       <w:p>
         <w:pPr>
@@ -11168,7 +11312,7 @@
 </file>
 
 <file path=customXml/itemProps1.xml><?xml version="1.0" encoding="utf-8"?>
-<ds:datastoreItem xmlns:ds="http://schemas.openxmlformats.org/officeDocument/2006/customXml" ds:itemID="{53D8911B-5D85-40E7-84F6-F9EEF6D397E3}">
+<ds:datastoreItem xmlns:ds="http://schemas.openxmlformats.org/officeDocument/2006/customXml" ds:itemID="{7F0875A7-E653-45D2-A5E8-51987CFB80CB}">
   <ds:schemaRefs>
     <ds:schemaRef ds:uri="http://schemas.openxmlformats.org/officeDocument/2006/bibliography"/>
   </ds:schemaRefs>

</xml_diff>